<commit_message>
feat: Add progress #2 'SoftForward Technologies'
</commit_message>
<xml_diff>
--- a/personal_statements/SoftForward Technologies Inc./letter.docx
+++ b/personal_statements/SoftForward Technologies Inc./letter.docx
@@ -549,11 +549,18 @@
       <w:pPr>
         <w:tabs>
           <w:tab w:val="left" w:pos="4200"/>
-        </w:tabs>
-        <w:rPr>
-          <w:rFonts w:eastAsia="Times New Roman" w:cstheme="minorHAnsi"/>
-        </w:rPr>
-      </w:pPr>
+          <w:tab w:val="left" w:pos="4860"/>
+        </w:tabs>
+        <w:rPr>
+          <w:rFonts w:eastAsia="Times New Roman" w:cstheme="minorHAnsi"/>
+        </w:rPr>
+      </w:pPr>
+      <w:r>
+        <w:rPr>
+          <w:rFonts w:eastAsia="Times New Roman" w:cstheme="minorHAnsi"/>
+        </w:rPr>
+        <w:tab/>
+      </w:r>
       <w:r>
         <w:rPr>
           <w:rFonts w:eastAsia="Times New Roman" w:cstheme="minorHAnsi"/>

</xml_diff>

<commit_message>
feat: Add progress #51 'graph-ql'
</commit_message>
<xml_diff>
--- a/personal_statements/SoftForward Technologies Inc./letter.docx
+++ b/personal_statements/SoftForward Technologies Inc./letter.docx
@@ -604,23 +604,15 @@
           <w:rFonts w:eastAsia="Times New Roman" w:cstheme="minorHAnsi"/>
           <w:color w:val="000000"/>
         </w:rPr>
-        <w:t>Hyungmo Gu</w:t>
-      </w:r>
-      <w:r>
-        <w:rPr>
-          <w:rFonts w:eastAsia="Times New Roman" w:cstheme="minorHAnsi"/>
-          <w:color w:val="000000"/>
-        </w:rPr>
-        <w:tab/>
-      </w:r>
-    </w:p>
-    <w:p>
-      <w:pPr>
-        <w:rPr>
-          <w:rFonts w:eastAsia="Times New Roman" w:cstheme="minorHAnsi"/>
-          <w:color w:val="000000"/>
-        </w:rPr>
-      </w:pPr>
+        <w:t>Hyungmo G</w:t>
+      </w:r>
+      <w:r>
+        <w:rPr>
+          <w:rFonts w:eastAsia="Times New Roman" w:cstheme="minorHAnsi"/>
+          <w:color w:val="000000"/>
+        </w:rPr>
+        <w:t>u</w:t>
+      </w:r>
     </w:p>
     <w:p>
       <w:pPr>

</xml_diff>